<commit_message>
cahier des charges rédigé en réunion
</commit_message>
<xml_diff>
--- a/documents/EgnimaCahierDesCharges.docx
+++ b/documents/EgnimaCahierDesCharges.docx
@@ -1,52 +1,1172 @@
 
 <file path=word/document.xml><?xml version="1.0" encoding="utf-8"?>
-<w:document xmlns:wpc="http://schemas.microsoft.com/office/word/2010/wordprocessingCanvas" xmlns:mc="http://schemas.openxmlformats.org/markup-compatibility/2006" xmlns:o="urn:schemas-microsoft-com:office:office" xmlns:r="http://schemas.openxmlformats.org/officeDocument/2006/relationships" xmlns:m="http://schemas.openxmlformats.org/officeDocument/2006/math" xmlns:v="urn:schemas-microsoft-com:vml" xmlns:wp14="http://schemas.microsoft.com/office/word/2010/wordprocessingDrawing" xmlns:wp="http://schemas.openxmlformats.org/drawingml/2006/wordprocessingDrawing" xmlns:w10="urn:schemas-microsoft-com:office:word" xmlns:w="http://schemas.openxmlformats.org/wordprocessingml/2006/main" xmlns:w14="http://schemas.microsoft.com/office/word/2010/wordml" xmlns:w15="http://schemas.microsoft.com/office/word/2012/wordml" xmlns:wpg="http://schemas.microsoft.com/office/word/2010/wordprocessingGroup" xmlns:wpi="http://schemas.microsoft.com/office/word/2010/wordprocessingInk" xmlns:wne="http://schemas.microsoft.com/office/word/2006/wordml" xmlns:wps="http://schemas.microsoft.com/office/word/2010/wordprocessingShape" mc:Ignorable="w14 w15 wp14">
+<w:document xmlns:o="urn:schemas-microsoft-com:office:office" xmlns:r="http://schemas.openxmlformats.org/officeDocument/2006/relationships" xmlns:v="urn:schemas-microsoft-com:vml" xmlns:w="http://schemas.openxmlformats.org/wordprocessingml/2006/main" xmlns:w10="urn:schemas-microsoft-com:office:word" xmlns:wp="http://schemas.openxmlformats.org/drawingml/2006/wordprocessingDrawing" xmlns:wps="http://schemas.microsoft.com/office/word/2010/wordprocessingShape" xmlns:wpg="http://schemas.microsoft.com/office/word/2010/wordprocessingGroup" xmlns:mc="http://schemas.openxmlformats.org/markup-compatibility/2006" xmlns:wp14="http://schemas.microsoft.com/office/word/2010/wordprocessingDrawing" xmlns:w14="http://schemas.microsoft.com/office/word/2010/wordml" mc:Ignorable="w14 wp14">
   <w:body>
     <w:p>
-      <w:hyperlink r:id="rId5" w:history="1">
-        <w:r>
-          <w:rPr>
-            <w:rStyle w:val="Lienhypertexte"/>
-          </w:rPr>
-          <w:t>https://celinecaniot.fr/comment-rediger-un-cahier-des-charges/</w:t>
-        </w:r>
-      </w:hyperlink>
+      <w:pPr>
+        <w:pStyle w:val="Normal"/>
+        <w:rPr/>
+      </w:pPr>
+      <w:r>
+        <w:rPr>
+          <w:rStyle w:val="LienInternet"/>
+          <w:color w:val="000000"/>
+          <w:u w:val="none"/>
+        </w:rPr>
+        <w:t>Equipe : Louka DOZ, Quentin RAMSAMY-AGEORGES, Loïc SENECAT</w:t>
+      </w:r>
     </w:p>
     <w:p>
       <w:pPr>
+        <w:pStyle w:val="Normal"/>
+        <w:rPr/>
+      </w:pPr>
+      <w:r>
         <w:rPr>
-          <w:color w:val="0000FF"/>
-          <w:u w:val="single"/>
+          <w:rStyle w:val="LienInternet"/>
+          <w:color w:val="000000"/>
+          <w:u w:val="none"/>
         </w:rPr>
-      </w:pPr>
-      <w:hyperlink r:id="rId6" w:history="1">
-        <w:r>
-          <w:rPr>
-            <w:rStyle w:val="Lienhypertexte"/>
-          </w:rPr>
-          <w:t>https://www.lecoindesjeux.com/rediger-une-specification-fonctionnelle-detaillee/</w:t>
-        </w:r>
-      </w:hyperlink>
-      <w:bookmarkStart w:id="0" w:name="_GoBack"/>
-      <w:bookmarkEnd w:id="0"/>
+        <w:t xml:space="preserve">Livrable : Une application qui permet de jouer à un escape game et qui permet d’en créer. </w:t>
+      </w:r>
+    </w:p>
+    <w:p>
+      <w:pPr>
+        <w:pStyle w:val="Normal"/>
+        <w:rPr/>
+      </w:pPr>
+      <w:r>
+        <w:rPr/>
+        <w:t>On considère comme états :</w:t>
+      </w:r>
+    </w:p>
+    <w:p>
+      <w:pPr>
+        <w:pStyle w:val="ListParagraph"/>
+        <w:numPr>
+          <w:ilvl w:val="0"/>
+          <w:numId w:val="1"/>
+        </w:numPr>
+        <w:rPr/>
+      </w:pPr>
+      <w:r>
+        <w:rPr/>
+        <w:t>&lt;vide&gt; : non commencé</w:t>
+      </w:r>
+    </w:p>
+    <w:p>
+      <w:pPr>
+        <w:pStyle w:val="ListParagraph"/>
+        <w:numPr>
+          <w:ilvl w:val="0"/>
+          <w:numId w:val="1"/>
+        </w:numPr>
+        <w:rPr/>
+      </w:pPr>
+      <w:r>
+        <w:rPr/>
+        <w:t>S : commencé</w:t>
+      </w:r>
+    </w:p>
+    <w:p>
+      <w:pPr>
+        <w:pStyle w:val="ListParagraph"/>
+        <w:numPr>
+          <w:ilvl w:val="0"/>
+          <w:numId w:val="1"/>
+        </w:numPr>
+        <w:rPr/>
+      </w:pPr>
+      <w:r>
+        <w:rPr/>
+        <w:t>P : en pause</w:t>
+      </w:r>
+    </w:p>
+    <w:p>
+      <w:pPr>
+        <w:pStyle w:val="ListParagraph"/>
+        <w:numPr>
+          <w:ilvl w:val="0"/>
+          <w:numId w:val="1"/>
+        </w:numPr>
+        <w:rPr/>
+      </w:pPr>
+      <w:r>
+        <w:rPr/>
+        <w:t>E : terminé</w:t>
+      </w:r>
+    </w:p>
+    <w:p>
+      <w:pPr>
+        <w:pStyle w:val="ListParagraph"/>
+        <w:numPr>
+          <w:ilvl w:val="0"/>
+          <w:numId w:val="1"/>
+        </w:numPr>
+        <w:rPr/>
+      </w:pPr>
+      <w:r>
+        <w:rPr/>
+        <w:t>D : Abandonné</w:t>
+      </w:r>
+    </w:p>
+    <w:p>
+      <w:pPr>
+        <w:pStyle w:val="Normal"/>
+        <w:rPr/>
+      </w:pPr>
+      <w:r>
+        <w:rPr/>
+        <w:t xml:space="preserve">MoSCoW est un ordre de priorités (Must Should Could Would) d’une tache, de M les taches à haute priorité jusqu’à W les taches optionnelles. </w:t>
+      </w:r>
+    </w:p>
+    <w:p>
+      <w:pPr>
+        <w:pStyle w:val="Normal"/>
+        <w:rPr/>
+      </w:pPr>
+      <w:r>
+        <w:rPr>
+          <w:b/>
+          <w:sz w:val="28"/>
+        </w:rPr>
+        <w:t>Liste des taches</w:t>
+      </w:r>
+    </w:p>
+    <w:tbl>
+      <w:tblPr>
+        <w:tblStyle w:val="Grilledutableau"/>
+        <w:tblW w:w="9030" w:type="dxa"/>
+        <w:jc w:val="left"/>
+        <w:tblInd w:w="23" w:type="dxa"/>
+        <w:tblCellMar>
+          <w:top w:w="0" w:type="dxa"/>
+          <w:left w:w="108" w:type="dxa"/>
+          <w:bottom w:w="0" w:type="dxa"/>
+          <w:right w:w="108" w:type="dxa"/>
+        </w:tblCellMar>
+        <w:tblLook w:val="04a0" w:noVBand="1" w:noHBand="0" w:lastColumn="0" w:firstColumn="1" w:lastRow="0" w:firstRow="1"/>
+      </w:tblPr>
+      <w:tblGrid>
+        <w:gridCol w:w="1020"/>
+        <w:gridCol w:w="7305"/>
+        <w:gridCol w:w="705"/>
+      </w:tblGrid>
+      <w:tr>
+        <w:trPr>
+          <w:trHeight w:val="588" w:hRule="atLeast"/>
+        </w:trPr>
+        <w:tc>
+          <w:tcPr>
+            <w:tcW w:w="1020" w:type="dxa"/>
+            <w:tcBorders/>
+            <w:shd w:fill="auto" w:val="clear"/>
+            <w:vAlign w:val="center"/>
+          </w:tcPr>
+          <w:p>
+            <w:pPr>
+              <w:pStyle w:val="Normal"/>
+              <w:spacing w:lineRule="auto" w:line="240" w:before="0" w:after="0"/>
+              <w:jc w:val="center"/>
+              <w:rPr/>
+            </w:pPr>
+            <w:r>
+              <w:rPr/>
+              <w:t>MoSCoW</w:t>
+            </w:r>
+          </w:p>
+        </w:tc>
+        <w:tc>
+          <w:tcPr>
+            <w:tcW w:w="7305" w:type="dxa"/>
+            <w:tcBorders/>
+            <w:shd w:fill="auto" w:val="clear"/>
+            <w:vAlign w:val="center"/>
+          </w:tcPr>
+          <w:p>
+            <w:pPr>
+              <w:pStyle w:val="Normal"/>
+              <w:spacing w:lineRule="auto" w:line="240" w:before="0" w:after="0"/>
+              <w:jc w:val="center"/>
+              <w:rPr/>
+            </w:pPr>
+            <w:r>
+              <w:rPr/>
+              <w:t>Description</w:t>
+            </w:r>
+          </w:p>
+        </w:tc>
+        <w:tc>
+          <w:tcPr>
+            <w:tcW w:w="705" w:type="dxa"/>
+            <w:tcBorders/>
+            <w:shd w:fill="auto" w:val="clear"/>
+            <w:vAlign w:val="center"/>
+          </w:tcPr>
+          <w:p>
+            <w:pPr>
+              <w:pStyle w:val="Normal"/>
+              <w:spacing w:lineRule="auto" w:line="240" w:before="0" w:after="0"/>
+              <w:jc w:val="center"/>
+              <w:rPr/>
+            </w:pPr>
+            <w:r>
+              <w:rPr/>
+              <w:t>États</w:t>
+            </w:r>
+          </w:p>
+        </w:tc>
+      </w:tr>
+      <w:tr>
+        <w:trPr>
+          <w:trHeight w:val="588" w:hRule="atLeast"/>
+        </w:trPr>
+        <w:tc>
+          <w:tcPr>
+            <w:tcW w:w="1020" w:type="dxa"/>
+            <w:tcBorders/>
+            <w:shd w:fill="auto" w:val="clear"/>
+            <w:vAlign w:val="center"/>
+          </w:tcPr>
+          <w:p>
+            <w:pPr>
+              <w:pStyle w:val="Normal"/>
+              <w:spacing w:lineRule="auto" w:line="240" w:before="0" w:after="0"/>
+              <w:jc w:val="center"/>
+              <w:rPr/>
+            </w:pPr>
+            <w:r>
+              <w:rPr/>
+              <w:t>M</w:t>
+            </w:r>
+          </w:p>
+        </w:tc>
+        <w:tc>
+          <w:tcPr>
+            <w:tcW w:w="7305" w:type="dxa"/>
+            <w:tcBorders/>
+            <w:shd w:fill="auto" w:val="clear"/>
+            <w:vAlign w:val="center"/>
+          </w:tcPr>
+          <w:p>
+            <w:pPr>
+              <w:pStyle w:val="Normal"/>
+              <w:spacing w:lineRule="auto" w:line="240" w:before="0" w:after="0"/>
+              <w:rPr/>
+            </w:pPr>
+            <w:r>
+              <w:rPr/>
+              <w:t>Regrouper et pouvoir lister les catégories (Personnages, Décors, Actions, Salles) d’entités (pnj1, livre, panneau, interrupteur, porte, …)</w:t>
+            </w:r>
+          </w:p>
+        </w:tc>
+        <w:tc>
+          <w:tcPr>
+            <w:tcW w:w="705" w:type="dxa"/>
+            <w:tcBorders/>
+            <w:shd w:fill="auto" w:val="clear"/>
+          </w:tcPr>
+          <w:p>
+            <w:pPr>
+              <w:pStyle w:val="Normal"/>
+              <w:spacing w:lineRule="auto" w:line="240" w:before="0" w:after="0"/>
+              <w:rPr/>
+            </w:pPr>
+            <w:r>
+              <w:rPr/>
+            </w:r>
+          </w:p>
+        </w:tc>
+      </w:tr>
+      <w:tr>
+        <w:trPr>
+          <w:trHeight w:val="588" w:hRule="atLeast"/>
+        </w:trPr>
+        <w:tc>
+          <w:tcPr>
+            <w:tcW w:w="1020" w:type="dxa"/>
+            <w:tcBorders/>
+            <w:shd w:fill="auto" w:val="clear"/>
+            <w:vAlign w:val="center"/>
+          </w:tcPr>
+          <w:p>
+            <w:pPr>
+              <w:pStyle w:val="Normal"/>
+              <w:spacing w:lineRule="auto" w:line="240" w:before="0" w:after="0"/>
+              <w:jc w:val="center"/>
+              <w:rPr/>
+            </w:pPr>
+            <w:r>
+              <w:rPr/>
+              <w:t>M</w:t>
+            </w:r>
+          </w:p>
+        </w:tc>
+        <w:tc>
+          <w:tcPr>
+            <w:tcW w:w="7305" w:type="dxa"/>
+            <w:tcBorders/>
+            <w:shd w:fill="auto" w:val="clear"/>
+            <w:vAlign w:val="center"/>
+          </w:tcPr>
+          <w:p>
+            <w:pPr>
+              <w:pStyle w:val="Normal"/>
+              <w:spacing w:lineRule="auto" w:line="240" w:before="0" w:after="0"/>
+              <w:rPr/>
+            </w:pPr>
+            <w:r>
+              <w:rPr/>
+              <w:t>Ajouter des actions à une entité (case de la map, joueur, panneau, …)</w:t>
+            </w:r>
+          </w:p>
+        </w:tc>
+        <w:tc>
+          <w:tcPr>
+            <w:tcW w:w="705" w:type="dxa"/>
+            <w:tcBorders/>
+            <w:shd w:fill="auto" w:val="clear"/>
+          </w:tcPr>
+          <w:p>
+            <w:pPr>
+              <w:pStyle w:val="Normal"/>
+              <w:spacing w:lineRule="auto" w:line="240" w:before="0" w:after="0"/>
+              <w:rPr/>
+            </w:pPr>
+            <w:r>
+              <w:rPr/>
+            </w:r>
+          </w:p>
+        </w:tc>
+      </w:tr>
+      <w:tr>
+        <w:trPr>
+          <w:trHeight w:val="588" w:hRule="atLeast"/>
+        </w:trPr>
+        <w:tc>
+          <w:tcPr>
+            <w:tcW w:w="1020" w:type="dxa"/>
+            <w:tcBorders/>
+            <w:shd w:fill="auto" w:val="clear"/>
+            <w:vAlign w:val="center"/>
+          </w:tcPr>
+          <w:p>
+            <w:pPr>
+              <w:pStyle w:val="Normal"/>
+              <w:spacing w:lineRule="auto" w:line="240" w:before="0" w:after="0"/>
+              <w:jc w:val="center"/>
+              <w:rPr/>
+            </w:pPr>
+            <w:r>
+              <w:rPr/>
+              <w:t>M</w:t>
+            </w:r>
+          </w:p>
+        </w:tc>
+        <w:tc>
+          <w:tcPr>
+            <w:tcW w:w="7305" w:type="dxa"/>
+            <w:tcBorders/>
+            <w:shd w:fill="auto" w:val="clear"/>
+            <w:vAlign w:val="center"/>
+          </w:tcPr>
+          <w:p>
+            <w:pPr>
+              <w:pStyle w:val="Normal"/>
+              <w:spacing w:lineRule="auto" w:line="240" w:before="0" w:after="0"/>
+              <w:rPr/>
+            </w:pPr>
+            <w:r>
+              <w:rPr/>
+              <w:t>Définir le lieu de début/fin</w:t>
+            </w:r>
+          </w:p>
+        </w:tc>
+        <w:tc>
+          <w:tcPr>
+            <w:tcW w:w="705" w:type="dxa"/>
+            <w:tcBorders/>
+            <w:shd w:fill="auto" w:val="clear"/>
+          </w:tcPr>
+          <w:p>
+            <w:pPr>
+              <w:pStyle w:val="Normal"/>
+              <w:spacing w:lineRule="auto" w:line="240" w:before="0" w:after="0"/>
+              <w:rPr/>
+            </w:pPr>
+            <w:r>
+              <w:rPr/>
+            </w:r>
+          </w:p>
+        </w:tc>
+      </w:tr>
+      <w:tr>
+        <w:trPr>
+          <w:trHeight w:val="588" w:hRule="atLeast"/>
+        </w:trPr>
+        <w:tc>
+          <w:tcPr>
+            <w:tcW w:w="1020" w:type="dxa"/>
+            <w:tcBorders/>
+            <w:shd w:fill="auto" w:val="clear"/>
+            <w:vAlign w:val="center"/>
+          </w:tcPr>
+          <w:p>
+            <w:pPr>
+              <w:pStyle w:val="Normal"/>
+              <w:spacing w:lineRule="auto" w:line="240" w:before="0" w:after="0"/>
+              <w:jc w:val="center"/>
+              <w:rPr/>
+            </w:pPr>
+            <w:r>
+              <w:rPr/>
+              <w:t>M</w:t>
+            </w:r>
+          </w:p>
+        </w:tc>
+        <w:tc>
+          <w:tcPr>
+            <w:tcW w:w="7305" w:type="dxa"/>
+            <w:tcBorders/>
+            <w:shd w:fill="auto" w:val="clear"/>
+            <w:vAlign w:val="center"/>
+          </w:tcPr>
+          <w:p>
+            <w:pPr>
+              <w:pStyle w:val="Normal"/>
+              <w:spacing w:lineRule="auto" w:line="240" w:before="0" w:after="0"/>
+              <w:rPr/>
+            </w:pPr>
+            <w:r>
+              <w:rPr/>
+              <w:t>Placer une entité sur la map</w:t>
+            </w:r>
+          </w:p>
+        </w:tc>
+        <w:tc>
+          <w:tcPr>
+            <w:tcW w:w="705" w:type="dxa"/>
+            <w:tcBorders/>
+            <w:shd w:fill="auto" w:val="clear"/>
+          </w:tcPr>
+          <w:p>
+            <w:pPr>
+              <w:pStyle w:val="Normal"/>
+              <w:spacing w:lineRule="auto" w:line="240" w:before="0" w:after="0"/>
+              <w:rPr/>
+            </w:pPr>
+            <w:r>
+              <w:rPr/>
+            </w:r>
+          </w:p>
+        </w:tc>
+      </w:tr>
+      <w:tr>
+        <w:trPr>
+          <w:trHeight w:val="588" w:hRule="atLeast"/>
+        </w:trPr>
+        <w:tc>
+          <w:tcPr>
+            <w:tcW w:w="1020" w:type="dxa"/>
+            <w:tcBorders/>
+            <w:shd w:fill="auto" w:val="clear"/>
+            <w:vAlign w:val="center"/>
+          </w:tcPr>
+          <w:p>
+            <w:pPr>
+              <w:pStyle w:val="Normal"/>
+              <w:spacing w:lineRule="auto" w:line="240" w:before="0" w:after="0"/>
+              <w:jc w:val="center"/>
+              <w:rPr/>
+            </w:pPr>
+            <w:r>
+              <w:rPr/>
+              <w:t>S</w:t>
+            </w:r>
+          </w:p>
+        </w:tc>
+        <w:tc>
+          <w:tcPr>
+            <w:tcW w:w="7305" w:type="dxa"/>
+            <w:tcBorders/>
+            <w:shd w:fill="auto" w:val="clear"/>
+            <w:vAlign w:val="center"/>
+          </w:tcPr>
+          <w:p>
+            <w:pPr>
+              <w:pStyle w:val="Normal"/>
+              <w:spacing w:lineRule="auto" w:line="240" w:before="0" w:after="0"/>
+              <w:rPr/>
+            </w:pPr>
+            <w:r>
+              <w:rPr/>
+              <w:t>Version graphique (faire wireflow &amp; wireframe), Glisser-déposer éléments</w:t>
+            </w:r>
+            <w:bookmarkStart w:id="0" w:name="_GoBack"/>
+            <w:bookmarkEnd w:id="0"/>
+            <w:r>
+              <w:rPr/>
+              <w:t xml:space="preserve"> sur la map, tri des éléments déposables par catégories…</w:t>
+            </w:r>
+          </w:p>
+        </w:tc>
+        <w:tc>
+          <w:tcPr>
+            <w:tcW w:w="705" w:type="dxa"/>
+            <w:tcBorders/>
+            <w:shd w:fill="auto" w:val="clear"/>
+          </w:tcPr>
+          <w:p>
+            <w:pPr>
+              <w:pStyle w:val="Normal"/>
+              <w:spacing w:lineRule="auto" w:line="240" w:before="0" w:after="0"/>
+              <w:rPr/>
+            </w:pPr>
+            <w:r>
+              <w:rPr/>
+            </w:r>
+          </w:p>
+        </w:tc>
+      </w:tr>
+      <w:tr>
+        <w:trPr>
+          <w:trHeight w:val="588" w:hRule="atLeast"/>
+        </w:trPr>
+        <w:tc>
+          <w:tcPr>
+            <w:tcW w:w="1020" w:type="dxa"/>
+            <w:tcBorders/>
+            <w:shd w:fill="auto" w:val="clear"/>
+            <w:vAlign w:val="center"/>
+          </w:tcPr>
+          <w:p>
+            <w:pPr>
+              <w:pStyle w:val="Normal"/>
+              <w:spacing w:lineRule="auto" w:line="240" w:before="0" w:after="0"/>
+              <w:jc w:val="center"/>
+              <w:rPr/>
+            </w:pPr>
+            <w:r>
+              <w:rPr/>
+              <w:t>C</w:t>
+            </w:r>
+          </w:p>
+        </w:tc>
+        <w:tc>
+          <w:tcPr>
+            <w:tcW w:w="7305" w:type="dxa"/>
+            <w:tcBorders/>
+            <w:shd w:fill="auto" w:val="clear"/>
+            <w:vAlign w:val="center"/>
+          </w:tcPr>
+          <w:p>
+            <w:pPr>
+              <w:pStyle w:val="Normal"/>
+              <w:spacing w:lineRule="auto" w:line="240" w:before="0" w:after="0"/>
+              <w:rPr/>
+            </w:pPr>
+            <w:r>
+              <w:rPr/>
+              <w:t>Cacher les zones et définir un déclencheur pour les afficher</w:t>
+            </w:r>
+          </w:p>
+        </w:tc>
+        <w:tc>
+          <w:tcPr>
+            <w:tcW w:w="705" w:type="dxa"/>
+            <w:tcBorders/>
+            <w:shd w:fill="auto" w:val="clear"/>
+          </w:tcPr>
+          <w:p>
+            <w:pPr>
+              <w:pStyle w:val="Normal"/>
+              <w:spacing w:lineRule="auto" w:line="240" w:before="0" w:after="0"/>
+              <w:rPr/>
+            </w:pPr>
+            <w:r>
+              <w:rPr/>
+            </w:r>
+          </w:p>
+        </w:tc>
+      </w:tr>
+      <w:tr>
+        <w:trPr>
+          <w:trHeight w:val="588" w:hRule="atLeast"/>
+        </w:trPr>
+        <w:tc>
+          <w:tcPr>
+            <w:tcW w:w="1020" w:type="dxa"/>
+            <w:tcBorders/>
+            <w:shd w:fill="auto" w:val="clear"/>
+            <w:vAlign w:val="center"/>
+          </w:tcPr>
+          <w:p>
+            <w:pPr>
+              <w:pStyle w:val="Normal"/>
+              <w:spacing w:lineRule="auto" w:line="240" w:before="0" w:after="0"/>
+              <w:jc w:val="center"/>
+              <w:rPr/>
+            </w:pPr>
+            <w:r>
+              <w:rPr/>
+              <w:t>C</w:t>
+            </w:r>
+          </w:p>
+        </w:tc>
+        <w:tc>
+          <w:tcPr>
+            <w:tcW w:w="7305" w:type="dxa"/>
+            <w:tcBorders/>
+            <w:shd w:fill="auto" w:val="clear"/>
+            <w:vAlign w:val="center"/>
+          </w:tcPr>
+          <w:p>
+            <w:pPr>
+              <w:pStyle w:val="Normal"/>
+              <w:spacing w:lineRule="auto" w:line="240" w:before="0" w:after="0"/>
+              <w:rPr/>
+            </w:pPr>
+            <w:r>
+              <w:rPr/>
+              <w:t>Faire pivoter les salles</w:t>
+            </w:r>
+          </w:p>
+        </w:tc>
+        <w:tc>
+          <w:tcPr>
+            <w:tcW w:w="705" w:type="dxa"/>
+            <w:tcBorders/>
+            <w:shd w:fill="auto" w:val="clear"/>
+          </w:tcPr>
+          <w:p>
+            <w:pPr>
+              <w:pStyle w:val="Normal"/>
+              <w:spacing w:lineRule="auto" w:line="240" w:before="0" w:after="0"/>
+              <w:rPr/>
+            </w:pPr>
+            <w:r>
+              <w:rPr/>
+            </w:r>
+          </w:p>
+        </w:tc>
+      </w:tr>
+      <w:tr>
+        <w:trPr>
+          <w:trHeight w:val="588" w:hRule="atLeast"/>
+        </w:trPr>
+        <w:tc>
+          <w:tcPr>
+            <w:tcW w:w="1020" w:type="dxa"/>
+            <w:tcBorders/>
+            <w:shd w:fill="auto" w:val="clear"/>
+            <w:vAlign w:val="center"/>
+          </w:tcPr>
+          <w:p>
+            <w:pPr>
+              <w:pStyle w:val="Normal"/>
+              <w:spacing w:lineRule="auto" w:line="240" w:before="0" w:after="0"/>
+              <w:jc w:val="center"/>
+              <w:rPr/>
+            </w:pPr>
+            <w:r>
+              <w:rPr/>
+              <w:t>C</w:t>
+            </w:r>
+          </w:p>
+        </w:tc>
+        <w:tc>
+          <w:tcPr>
+            <w:tcW w:w="7305" w:type="dxa"/>
+            <w:tcBorders/>
+            <w:shd w:fill="auto" w:val="clear"/>
+            <w:vAlign w:val="center"/>
+          </w:tcPr>
+          <w:p>
+            <w:pPr>
+              <w:pStyle w:val="Normal"/>
+              <w:spacing w:lineRule="auto" w:line="240" w:before="0" w:after="0"/>
+              <w:rPr/>
+            </w:pPr>
+            <w:r>
+              <w:rPr/>
+              <w:t>Personnages non-joueurs peuvent vendre des objets (donc on peut définir quoi)</w:t>
+            </w:r>
+          </w:p>
+        </w:tc>
+        <w:tc>
+          <w:tcPr>
+            <w:tcW w:w="705" w:type="dxa"/>
+            <w:tcBorders/>
+            <w:shd w:fill="auto" w:val="clear"/>
+          </w:tcPr>
+          <w:p>
+            <w:pPr>
+              <w:pStyle w:val="Normal"/>
+              <w:spacing w:lineRule="auto" w:line="240" w:before="0" w:after="0"/>
+              <w:rPr/>
+            </w:pPr>
+            <w:r>
+              <w:rPr/>
+            </w:r>
+          </w:p>
+        </w:tc>
+      </w:tr>
+      <w:tr>
+        <w:trPr>
+          <w:trHeight w:val="588" w:hRule="atLeast"/>
+        </w:trPr>
+        <w:tc>
+          <w:tcPr>
+            <w:tcW w:w="1020" w:type="dxa"/>
+            <w:tcBorders/>
+            <w:shd w:fill="auto" w:val="clear"/>
+            <w:vAlign w:val="center"/>
+          </w:tcPr>
+          <w:p>
+            <w:pPr>
+              <w:pStyle w:val="Normal"/>
+              <w:spacing w:lineRule="auto" w:line="240" w:before="0" w:after="0"/>
+              <w:jc w:val="center"/>
+              <w:rPr/>
+            </w:pPr>
+            <w:r>
+              <w:rPr/>
+              <w:t>C</w:t>
+            </w:r>
+          </w:p>
+        </w:tc>
+        <w:tc>
+          <w:tcPr>
+            <w:tcW w:w="7305" w:type="dxa"/>
+            <w:tcBorders/>
+            <w:shd w:fill="auto" w:val="clear"/>
+            <w:vAlign w:val="center"/>
+          </w:tcPr>
+          <w:p>
+            <w:pPr>
+              <w:pStyle w:val="Normal"/>
+              <w:spacing w:lineRule="auto" w:line="240" w:before="0" w:after="0"/>
+              <w:rPr/>
+            </w:pPr>
+            <w:r>
+              <w:rPr/>
+              <w:t>Définir les conditions de fins personnalisées.</w:t>
+            </w:r>
+          </w:p>
+        </w:tc>
+        <w:tc>
+          <w:tcPr>
+            <w:tcW w:w="705" w:type="dxa"/>
+            <w:tcBorders/>
+            <w:shd w:fill="auto" w:val="clear"/>
+          </w:tcPr>
+          <w:p>
+            <w:pPr>
+              <w:pStyle w:val="Normal"/>
+              <w:spacing w:lineRule="auto" w:line="240" w:before="0" w:after="0"/>
+              <w:rPr/>
+            </w:pPr>
+            <w:r>
+              <w:rPr/>
+            </w:r>
+          </w:p>
+        </w:tc>
+      </w:tr>
+      <w:tr>
+        <w:trPr>
+          <w:trHeight w:val="588" w:hRule="atLeast"/>
+        </w:trPr>
+        <w:tc>
+          <w:tcPr>
+            <w:tcW w:w="1020" w:type="dxa"/>
+            <w:tcBorders/>
+            <w:shd w:fill="auto" w:val="clear"/>
+            <w:vAlign w:val="center"/>
+          </w:tcPr>
+          <w:p>
+            <w:pPr>
+              <w:pStyle w:val="Normal"/>
+              <w:spacing w:lineRule="auto" w:line="240" w:before="0" w:after="0"/>
+              <w:jc w:val="center"/>
+              <w:rPr/>
+            </w:pPr>
+            <w:r>
+              <w:rPr/>
+              <w:t>W</w:t>
+            </w:r>
+          </w:p>
+        </w:tc>
+        <w:tc>
+          <w:tcPr>
+            <w:tcW w:w="7305" w:type="dxa"/>
+            <w:tcBorders/>
+            <w:shd w:fill="auto" w:val="clear"/>
+            <w:vAlign w:val="center"/>
+          </w:tcPr>
+          <w:p>
+            <w:pPr>
+              <w:pStyle w:val="Normal"/>
+              <w:spacing w:lineRule="auto" w:line="240" w:before="0" w:after="0"/>
+              <w:rPr/>
+            </w:pPr>
+            <w:r>
+              <w:rPr/>
+              <w:t>Importer une carte en ligne pour l’éditer</w:t>
+            </w:r>
+          </w:p>
+        </w:tc>
+        <w:tc>
+          <w:tcPr>
+            <w:tcW w:w="705" w:type="dxa"/>
+            <w:tcBorders/>
+            <w:shd w:fill="auto" w:val="clear"/>
+          </w:tcPr>
+          <w:p>
+            <w:pPr>
+              <w:pStyle w:val="Normal"/>
+              <w:spacing w:lineRule="auto" w:line="240" w:before="0" w:after="0"/>
+              <w:rPr/>
+            </w:pPr>
+            <w:r>
+              <w:rPr/>
+            </w:r>
+          </w:p>
+        </w:tc>
+      </w:tr>
+      <w:tr>
+        <w:trPr>
+          <w:trHeight w:val="588" w:hRule="atLeast"/>
+        </w:trPr>
+        <w:tc>
+          <w:tcPr>
+            <w:tcW w:w="1020" w:type="dxa"/>
+            <w:tcBorders/>
+            <w:shd w:fill="auto" w:val="clear"/>
+            <w:vAlign w:val="center"/>
+          </w:tcPr>
+          <w:p>
+            <w:pPr>
+              <w:pStyle w:val="Normal"/>
+              <w:spacing w:lineRule="auto" w:line="240" w:before="0" w:after="0"/>
+              <w:jc w:val="center"/>
+              <w:rPr/>
+            </w:pPr>
+            <w:r>
+              <w:rPr/>
+              <w:t>W</w:t>
+            </w:r>
+          </w:p>
+        </w:tc>
+        <w:tc>
+          <w:tcPr>
+            <w:tcW w:w="7305" w:type="dxa"/>
+            <w:tcBorders/>
+            <w:shd w:fill="auto" w:val="clear"/>
+            <w:vAlign w:val="center"/>
+          </w:tcPr>
+          <w:p>
+            <w:pPr>
+              <w:pStyle w:val="Normal"/>
+              <w:spacing w:lineRule="auto" w:line="240" w:before="0" w:after="0"/>
+              <w:rPr/>
+            </w:pPr>
+            <w:r>
+              <w:rPr/>
+              <w:t>Ajouter ses propres éléments (sprites, …)</w:t>
+            </w:r>
+          </w:p>
+        </w:tc>
+        <w:tc>
+          <w:tcPr>
+            <w:tcW w:w="705" w:type="dxa"/>
+            <w:tcBorders/>
+            <w:shd w:fill="auto" w:val="clear"/>
+          </w:tcPr>
+          <w:p>
+            <w:pPr>
+              <w:pStyle w:val="Normal"/>
+              <w:spacing w:lineRule="auto" w:line="240" w:before="0" w:after="0"/>
+              <w:rPr/>
+            </w:pPr>
+            <w:r>
+              <w:rPr/>
+            </w:r>
+          </w:p>
+        </w:tc>
+      </w:tr>
+      <w:tr>
+        <w:trPr>
+          <w:trHeight w:val="588" w:hRule="atLeast"/>
+        </w:trPr>
+        <w:tc>
+          <w:tcPr>
+            <w:tcW w:w="1020" w:type="dxa"/>
+            <w:tcBorders/>
+            <w:shd w:fill="auto" w:val="clear"/>
+            <w:vAlign w:val="center"/>
+          </w:tcPr>
+          <w:p>
+            <w:pPr>
+              <w:pStyle w:val="Normal"/>
+              <w:spacing w:lineRule="auto" w:line="240" w:before="0" w:after="0"/>
+              <w:jc w:val="center"/>
+              <w:rPr/>
+            </w:pPr>
+            <w:r>
+              <w:rPr/>
+              <w:t>W</w:t>
+            </w:r>
+          </w:p>
+        </w:tc>
+        <w:tc>
+          <w:tcPr>
+            <w:tcW w:w="7305" w:type="dxa"/>
+            <w:tcBorders/>
+            <w:shd w:fill="auto" w:val="clear"/>
+            <w:vAlign w:val="center"/>
+          </w:tcPr>
+          <w:p>
+            <w:pPr>
+              <w:pStyle w:val="Normal"/>
+              <w:spacing w:lineRule="auto" w:line="240" w:before="0" w:after="0"/>
+              <w:rPr/>
+            </w:pPr>
+            <w:r>
+              <w:rPr/>
+              <w:t>Possibilité d’ajout de scénarios</w:t>
+            </w:r>
+          </w:p>
+        </w:tc>
+        <w:tc>
+          <w:tcPr>
+            <w:tcW w:w="705" w:type="dxa"/>
+            <w:tcBorders/>
+            <w:shd w:fill="auto" w:val="clear"/>
+          </w:tcPr>
+          <w:p>
+            <w:pPr>
+              <w:pStyle w:val="Normal"/>
+              <w:spacing w:lineRule="auto" w:line="240" w:before="0" w:after="0"/>
+              <w:rPr/>
+            </w:pPr>
+            <w:r>
+              <w:rPr/>
+            </w:r>
+          </w:p>
+        </w:tc>
+      </w:tr>
+      <w:tr>
+        <w:trPr>
+          <w:trHeight w:val="588" w:hRule="atLeast"/>
+        </w:trPr>
+        <w:tc>
+          <w:tcPr>
+            <w:tcW w:w="1020" w:type="dxa"/>
+            <w:tcBorders/>
+            <w:shd w:fill="auto" w:val="clear"/>
+            <w:vAlign w:val="center"/>
+          </w:tcPr>
+          <w:p>
+            <w:pPr>
+              <w:pStyle w:val="Normal"/>
+              <w:spacing w:lineRule="auto" w:line="240" w:before="0" w:after="0"/>
+              <w:jc w:val="center"/>
+              <w:rPr/>
+            </w:pPr>
+            <w:r>
+              <w:rPr/>
+              <w:t>W</w:t>
+            </w:r>
+          </w:p>
+        </w:tc>
+        <w:tc>
+          <w:tcPr>
+            <w:tcW w:w="7305" w:type="dxa"/>
+            <w:tcBorders/>
+            <w:shd w:fill="auto" w:val="clear"/>
+            <w:vAlign w:val="center"/>
+          </w:tcPr>
+          <w:p>
+            <w:pPr>
+              <w:pStyle w:val="Normal"/>
+              <w:spacing w:lineRule="auto" w:line="240" w:before="0" w:after="0"/>
+              <w:rPr/>
+            </w:pPr>
+            <w:r>
+              <w:rPr/>
+              <w:t>Pouvoir lancer une simulation de l’escape game pendant la création</w:t>
+            </w:r>
+          </w:p>
+        </w:tc>
+        <w:tc>
+          <w:tcPr>
+            <w:tcW w:w="705" w:type="dxa"/>
+            <w:tcBorders/>
+            <w:shd w:fill="auto" w:val="clear"/>
+          </w:tcPr>
+          <w:p>
+            <w:pPr>
+              <w:pStyle w:val="Normal"/>
+              <w:spacing w:lineRule="auto" w:line="240" w:before="0" w:after="0"/>
+              <w:rPr/>
+            </w:pPr>
+            <w:r>
+              <w:rPr/>
+            </w:r>
+          </w:p>
+        </w:tc>
+      </w:tr>
+    </w:tbl>
+    <w:p>
+      <w:pPr>
+        <w:pStyle w:val="Normal"/>
+        <w:rPr>
+          <w:rStyle w:val="LienInternet"/>
+          <w:color w:val="000000"/>
+          <w:u w:val="none"/>
+        </w:rPr>
+      </w:pPr>
+      <w:r>
+        <w:rPr/>
+      </w:r>
+    </w:p>
+    <w:p>
+      <w:pPr>
+        <w:pStyle w:val="Normal"/>
+        <w:rPr/>
+      </w:pPr>
+      <w:r>
+        <w:rPr>
+          <w:rStyle w:val="LienInternet"/>
+          <w:color w:val="000000"/>
+          <w:u w:val="none"/>
+        </w:rPr>
+        <w:t>Prochainement toutes les fonctionnalités du jeu.</w:t>
+      </w:r>
+    </w:p>
+    <w:p>
+      <w:pPr>
+        <w:pStyle w:val="Normal"/>
+        <w:rPr/>
+      </w:pPr>
+      <w:r>
+        <w:rPr>
+          <w:rStyle w:val="LienInternet"/>
+          <w:color w:val="000000"/>
+          <w:u w:val="none"/>
+        </w:rPr>
+        <w:t>Spécification technique :</w:t>
+      </w:r>
+    </w:p>
+    <w:p>
+      <w:pPr>
+        <w:pStyle w:val="Normal"/>
+        <w:rPr/>
+      </w:pPr>
+      <w:r>
+        <w:rPr>
+          <w:rStyle w:val="LienInternet"/>
+          <w:color w:val="000000"/>
+          <w:u w:val="none"/>
+        </w:rPr>
+        <w:t>Java 10 swing, Libgdx, modèle MVC, méthode scrum</w:t>
+      </w:r>
+    </w:p>
+    <w:p>
+      <w:pPr>
+        <w:pStyle w:val="Normal"/>
+        <w:rPr/>
+      </w:pPr>
+      <w:r>
+        <w:rPr>
+          <w:rStyle w:val="LienInternet"/>
+          <w:color w:val="000000"/>
+          <w:u w:val="none"/>
+        </w:rPr>
+        <w:t>IntelliJ, Github</w:t>
+      </w:r>
+    </w:p>
+    <w:p>
+      <w:pPr>
+        <w:pStyle w:val="Normal"/>
+        <w:rPr/>
+      </w:pPr>
+      <w:r>
+        <w:rPr>
+          <w:rStyle w:val="LienInternet"/>
+          <w:color w:val="000000"/>
+          <w:u w:val="none"/>
+        </w:rPr>
+        <w:t>Anglais code, Français pour la doc et commentaire</w:t>
+      </w:r>
+    </w:p>
+    <w:p>
+      <w:pPr>
+        <w:pStyle w:val="Normal"/>
+        <w:rPr/>
+      </w:pPr>
+      <w:r>
+        <w:rPr>
+          <w:rStyle w:val="LienInternet"/>
+          <w:color w:val="000000"/>
+          <w:u w:val="none"/>
+        </w:rPr>
+        <w:t>P</w:t>
+      </w:r>
+      <w:r>
+        <w:rPr>
+          <w:rStyle w:val="LienInternet"/>
+          <w:color w:val="000000"/>
+          <w:u w:val="none"/>
+        </w:rPr>
+        <w:t>lateforme : PC</w:t>
+      </w:r>
+    </w:p>
+    <w:p>
+      <w:pPr>
+        <w:pStyle w:val="Normal"/>
+        <w:rPr/>
+      </w:pPr>
+      <w:r>
+        <w:rPr>
+          <w:rStyle w:val="LienInternet"/>
+          <w:color w:val="000000"/>
+          <w:u w:val="none"/>
+        </w:rPr>
+        <w:t>Modèle de données : fichiers et/ou BD (SQLite)</w:t>
+      </w:r>
+    </w:p>
+    <w:p>
+      <w:pPr>
+        <w:pStyle w:val="Normal"/>
+        <w:spacing w:before="0" w:after="160"/>
+        <w:rPr>
+          <w:rStyle w:val="LienInternet"/>
+          <w:color w:val="000000"/>
+          <w:u w:val="none"/>
+        </w:rPr>
+      </w:pPr>
+      <w:r>
+        <w:rPr/>
+      </w:r>
     </w:p>
     <w:sectPr>
+      <w:type w:val="nextPage"/>
       <w:pgSz w:w="11906" w:h="16838"/>
-      <w:pgMar w:top="1417" w:right="1417" w:bottom="1417" w:left="1417" w:header="708" w:footer="708" w:gutter="0"/>
-      <w:cols w:space="708"/>
-      <w:docGrid w:linePitch="360"/>
+      <w:pgMar w:left="1417" w:right="1417" w:header="0" w:top="1417" w:footer="0" w:bottom="1417" w:gutter="0"/>
+      <w:pgNumType w:fmt="decimal"/>
+      <w:formProt w:val="false"/>
+      <w:textDirection w:val="lrTb"/>
+      <w:docGrid w:type="default" w:linePitch="360" w:charSpace="4096"/>
     </w:sectPr>
   </w:body>
 </w:document>
 </file>
 
 <file path=word/numbering.xml><?xml version="1.0" encoding="utf-8"?>
-<w:numbering xmlns:wpc="http://schemas.microsoft.com/office/word/2010/wordprocessingCanvas" xmlns:mc="http://schemas.openxmlformats.org/markup-compatibility/2006" xmlns:o="urn:schemas-microsoft-com:office:office" xmlns:r="http://schemas.openxmlformats.org/officeDocument/2006/relationships" xmlns:m="http://schemas.openxmlformats.org/officeDocument/2006/math" xmlns:v="urn:schemas-microsoft-com:vml" xmlns:wp14="http://schemas.microsoft.com/office/word/2010/wordprocessingDrawing" xmlns:wp="http://schemas.openxmlformats.org/drawingml/2006/wordprocessingDrawing" xmlns:w10="urn:schemas-microsoft-com:office:word" xmlns:w="http://schemas.openxmlformats.org/wordprocessingml/2006/main" xmlns:w14="http://schemas.microsoft.com/office/word/2010/wordml" xmlns:w15="http://schemas.microsoft.com/office/word/2012/wordml" xmlns:wpg="http://schemas.microsoft.com/office/word/2010/wordprocessingGroup" xmlns:wpi="http://schemas.microsoft.com/office/word/2010/wordprocessingInk" xmlns:wne="http://schemas.microsoft.com/office/word/2006/wordml" xmlns:wps="http://schemas.microsoft.com/office/word/2010/wordprocessingShape" mc:Ignorable="w14 w15 wp14">
-  <w:abstractNum w:abstractNumId="0" w15:restartNumberingAfterBreak="0">
-    <w:nsid w:val="635B66B8"/>
-    <w:multiLevelType w:val="hybridMultilevel"/>
-    <w:tmpl w:val="DF323F22"/>
-    <w:lvl w:ilvl="0" w:tplc="040C0001">
+<w:numbering xmlns:w="http://schemas.openxmlformats.org/wordprocessingml/2006/main" xmlns:o="urn:schemas-microsoft-com:office:office" xmlns:r="http://schemas.openxmlformats.org/officeDocument/2006/relationships" xmlns:v="urn:schemas-microsoft-com:vml">
+  <w:abstractNum w:abstractNumId="1">
+    <w:lvl w:ilvl="0">
       <w:start w:val="1"/>
       <w:numFmt w:val="bullet"/>
       <w:lvlText w:val=""/>
@@ -55,10 +1175,10 @@
         <w:ind w:left="720" w:hanging="360"/>
       </w:pPr>
       <w:rPr>
-        <w:rFonts w:ascii="Symbol" w:hAnsi="Symbol" w:hint="default"/>
+        <w:rFonts w:ascii="Symbol" w:hAnsi="Symbol" w:cs="Symbol" w:hint="default"/>
       </w:rPr>
     </w:lvl>
-    <w:lvl w:ilvl="1" w:tplc="040C0003" w:tentative="1">
+    <w:lvl w:ilvl="1">
       <w:start w:val="1"/>
       <w:numFmt w:val="bullet"/>
       <w:lvlText w:val="o"/>
@@ -68,9 +1188,10 @@
       </w:pPr>
       <w:rPr>
         <w:rFonts w:ascii="Courier New" w:hAnsi="Courier New" w:cs="Courier New" w:hint="default"/>
+        <w:rFonts w:cs="Courier New"/>
       </w:rPr>
     </w:lvl>
-    <w:lvl w:ilvl="2" w:tplc="040C0005" w:tentative="1">
+    <w:lvl w:ilvl="2">
       <w:start w:val="1"/>
       <w:numFmt w:val="bullet"/>
       <w:lvlText w:val=""/>
@@ -79,10 +1200,10 @@
         <w:ind w:left="2160" w:hanging="360"/>
       </w:pPr>
       <w:rPr>
-        <w:rFonts w:ascii="Wingdings" w:hAnsi="Wingdings" w:hint="default"/>
+        <w:rFonts w:ascii="Wingdings" w:hAnsi="Wingdings" w:cs="Wingdings" w:hint="default"/>
       </w:rPr>
     </w:lvl>
-    <w:lvl w:ilvl="3" w:tplc="040C0001" w:tentative="1">
+    <w:lvl w:ilvl="3">
       <w:start w:val="1"/>
       <w:numFmt w:val="bullet"/>
       <w:lvlText w:val=""/>
@@ -91,10 +1212,10 @@
         <w:ind w:left="2880" w:hanging="360"/>
       </w:pPr>
       <w:rPr>
-        <w:rFonts w:ascii="Symbol" w:hAnsi="Symbol" w:hint="default"/>
+        <w:rFonts w:ascii="Symbol" w:hAnsi="Symbol" w:cs="Symbol" w:hint="default"/>
       </w:rPr>
     </w:lvl>
-    <w:lvl w:ilvl="4" w:tplc="040C0003" w:tentative="1">
+    <w:lvl w:ilvl="4">
       <w:start w:val="1"/>
       <w:numFmt w:val="bullet"/>
       <w:lvlText w:val="o"/>
@@ -104,9 +1225,10 @@
       </w:pPr>
       <w:rPr>
         <w:rFonts w:ascii="Courier New" w:hAnsi="Courier New" w:cs="Courier New" w:hint="default"/>
+        <w:rFonts w:cs="Courier New"/>
       </w:rPr>
     </w:lvl>
-    <w:lvl w:ilvl="5" w:tplc="040C0005" w:tentative="1">
+    <w:lvl w:ilvl="5">
       <w:start w:val="1"/>
       <w:numFmt w:val="bullet"/>
       <w:lvlText w:val=""/>
@@ -115,10 +1237,10 @@
         <w:ind w:left="4320" w:hanging="360"/>
       </w:pPr>
       <w:rPr>
-        <w:rFonts w:ascii="Wingdings" w:hAnsi="Wingdings" w:hint="default"/>
+        <w:rFonts w:ascii="Wingdings" w:hAnsi="Wingdings" w:cs="Wingdings" w:hint="default"/>
       </w:rPr>
     </w:lvl>
-    <w:lvl w:ilvl="6" w:tplc="040C0001" w:tentative="1">
+    <w:lvl w:ilvl="6">
       <w:start w:val="1"/>
       <w:numFmt w:val="bullet"/>
       <w:lvlText w:val=""/>
@@ -127,10 +1249,10 @@
         <w:ind w:left="5040" w:hanging="360"/>
       </w:pPr>
       <w:rPr>
-        <w:rFonts w:ascii="Symbol" w:hAnsi="Symbol" w:hint="default"/>
+        <w:rFonts w:ascii="Symbol" w:hAnsi="Symbol" w:cs="Symbol" w:hint="default"/>
       </w:rPr>
     </w:lvl>
-    <w:lvl w:ilvl="7" w:tplc="040C0003" w:tentative="1">
+    <w:lvl w:ilvl="7">
       <w:start w:val="1"/>
       <w:numFmt w:val="bullet"/>
       <w:lvlText w:val="o"/>
@@ -140,9 +1262,10 @@
       </w:pPr>
       <w:rPr>
         <w:rFonts w:ascii="Courier New" w:hAnsi="Courier New" w:cs="Courier New" w:hint="default"/>
+        <w:rFonts w:cs="Courier New"/>
       </w:rPr>
     </w:lvl>
-    <w:lvl w:ilvl="8" w:tplc="040C0005" w:tentative="1">
+    <w:lvl w:ilvl="8">
       <w:start w:val="1"/>
       <w:numFmt w:val="bullet"/>
       <w:lvlText w:val=""/>
@@ -151,44 +1274,137 @@
         <w:ind w:left="6480" w:hanging="360"/>
       </w:pPr>
       <w:rPr>
-        <w:rFonts w:ascii="Wingdings" w:hAnsi="Wingdings" w:hint="default"/>
+        <w:rFonts w:ascii="Wingdings" w:hAnsi="Wingdings" w:cs="Wingdings" w:hint="default"/>
       </w:rPr>
     </w:lvl>
   </w:abstractNum>
+  <w:abstractNum w:abstractNumId="2">
+    <w:lvl w:ilvl="0">
+      <w:start w:val="1"/>
+      <w:numFmt w:val="none"/>
+      <w:suff w:val="nothing"/>
+      <w:lvlText w:val=""/>
+      <w:lvlJc w:val="left"/>
+      <w:pPr>
+        <w:ind w:left="0" w:hanging="0"/>
+      </w:pPr>
+    </w:lvl>
+    <w:lvl w:ilvl="1">
+      <w:start w:val="1"/>
+      <w:numFmt w:val="none"/>
+      <w:suff w:val="nothing"/>
+      <w:lvlText w:val=""/>
+      <w:lvlJc w:val="left"/>
+      <w:pPr>
+        <w:ind w:left="0" w:hanging="0"/>
+      </w:pPr>
+    </w:lvl>
+    <w:lvl w:ilvl="2">
+      <w:start w:val="1"/>
+      <w:numFmt w:val="none"/>
+      <w:suff w:val="nothing"/>
+      <w:lvlText w:val=""/>
+      <w:lvlJc w:val="left"/>
+      <w:pPr>
+        <w:ind w:left="0" w:hanging="0"/>
+      </w:pPr>
+    </w:lvl>
+    <w:lvl w:ilvl="3">
+      <w:start w:val="1"/>
+      <w:numFmt w:val="none"/>
+      <w:suff w:val="nothing"/>
+      <w:lvlText w:val=""/>
+      <w:lvlJc w:val="left"/>
+      <w:pPr>
+        <w:ind w:left="0" w:hanging="0"/>
+      </w:pPr>
+    </w:lvl>
+    <w:lvl w:ilvl="4">
+      <w:start w:val="1"/>
+      <w:numFmt w:val="none"/>
+      <w:suff w:val="nothing"/>
+      <w:lvlText w:val=""/>
+      <w:lvlJc w:val="left"/>
+      <w:pPr>
+        <w:ind w:left="0" w:hanging="0"/>
+      </w:pPr>
+    </w:lvl>
+    <w:lvl w:ilvl="5">
+      <w:start w:val="1"/>
+      <w:numFmt w:val="none"/>
+      <w:suff w:val="nothing"/>
+      <w:lvlText w:val=""/>
+      <w:lvlJc w:val="left"/>
+      <w:pPr>
+        <w:ind w:left="0" w:hanging="0"/>
+      </w:pPr>
+    </w:lvl>
+    <w:lvl w:ilvl="6">
+      <w:start w:val="1"/>
+      <w:numFmt w:val="none"/>
+      <w:suff w:val="nothing"/>
+      <w:lvlText w:val=""/>
+      <w:lvlJc w:val="left"/>
+      <w:pPr>
+        <w:ind w:left="0" w:hanging="0"/>
+      </w:pPr>
+    </w:lvl>
+    <w:lvl w:ilvl="7">
+      <w:start w:val="1"/>
+      <w:numFmt w:val="none"/>
+      <w:suff w:val="nothing"/>
+      <w:lvlText w:val=""/>
+      <w:lvlJc w:val="left"/>
+      <w:pPr>
+        <w:ind w:left="0" w:hanging="0"/>
+      </w:pPr>
+    </w:lvl>
+    <w:lvl w:ilvl="8">
+      <w:start w:val="1"/>
+      <w:numFmt w:val="none"/>
+      <w:suff w:val="nothing"/>
+      <w:lvlText w:val=""/>
+      <w:lvlJc w:val="left"/>
+      <w:pPr>
+        <w:ind w:left="0" w:hanging="0"/>
+      </w:pPr>
+    </w:lvl>
+  </w:abstractNum>
   <w:num w:numId="1">
-    <w:abstractNumId w:val="0"/>
+    <w:abstractNumId w:val="1"/>
+  </w:num>
+  <w:num w:numId="2">
+    <w:abstractNumId w:val="2"/>
   </w:num>
 </w:numbering>
 </file>
 
 <file path=word/styles.xml><?xml version="1.0" encoding="utf-8"?>
-<w:styles xmlns:mc="http://schemas.openxmlformats.org/markup-compatibility/2006" xmlns:r="http://schemas.openxmlformats.org/officeDocument/2006/relationships" xmlns:w="http://schemas.openxmlformats.org/wordprocessingml/2006/main" xmlns:w14="http://schemas.microsoft.com/office/word/2010/wordml" xmlns:w15="http://schemas.microsoft.com/office/word/2012/wordml" mc:Ignorable="w14 w15">
+<w:styles xmlns:w="http://schemas.openxmlformats.org/wordprocessingml/2006/main" xmlns:w14="http://schemas.microsoft.com/office/word/2010/wordml" xmlns:mc="http://schemas.openxmlformats.org/markup-compatibility/2006" mc:Ignorable="w14">
   <w:docDefaults>
     <w:rPrDefault>
       <w:rPr>
-        <w:rFonts w:asciiTheme="minorHAnsi" w:eastAsiaTheme="minorHAnsi" w:hAnsiTheme="minorHAnsi" w:cstheme="minorBidi"/>
+        <w:rFonts w:ascii="Calibri" w:hAnsi="Calibri" w:eastAsia="Calibri" w:cs="" w:asciiTheme="minorHAnsi" w:cstheme="minorBidi" w:eastAsiaTheme="minorHAnsi" w:hAnsiTheme="minorHAnsi"/>
         <w:sz w:val="22"/>
         <w:szCs w:val="22"/>
         <w:lang w:val="fr-FR" w:eastAsia="en-US" w:bidi="ar-SA"/>
       </w:rPr>
     </w:rPrDefault>
     <w:pPrDefault>
-      <w:pPr>
-        <w:spacing w:after="160" w:line="259" w:lineRule="auto"/>
-      </w:pPr>
+      <w:pPr/>
     </w:pPrDefault>
   </w:docDefaults>
   <w:latentStyles w:defLockedState="0" w:defUIPriority="99" w:defSemiHidden="0" w:defUnhideWhenUsed="0" w:defQFormat="0" w:count="371">
     <w:lsdException w:name="Normal" w:uiPriority="0" w:qFormat="1"/>
     <w:lsdException w:name="heading 1" w:uiPriority="9" w:qFormat="1"/>
-    <w:lsdException w:name="heading 2" w:semiHidden="1" w:uiPriority="9" w:unhideWhenUsed="1" w:qFormat="1"/>
-    <w:lsdException w:name="heading 3" w:semiHidden="1" w:uiPriority="9" w:unhideWhenUsed="1" w:qFormat="1"/>
-    <w:lsdException w:name="heading 4" w:semiHidden="1" w:uiPriority="9" w:unhideWhenUsed="1" w:qFormat="1"/>
-    <w:lsdException w:name="heading 5" w:semiHidden="1" w:uiPriority="9" w:unhideWhenUsed="1" w:qFormat="1"/>
-    <w:lsdException w:name="heading 6" w:semiHidden="1" w:uiPriority="9" w:unhideWhenUsed="1" w:qFormat="1"/>
-    <w:lsdException w:name="heading 7" w:semiHidden="1" w:uiPriority="9" w:unhideWhenUsed="1" w:qFormat="1"/>
-    <w:lsdException w:name="heading 8" w:semiHidden="1" w:uiPriority="9" w:unhideWhenUsed="1" w:qFormat="1"/>
-    <w:lsdException w:name="heading 9" w:semiHidden="1" w:uiPriority="9" w:unhideWhenUsed="1" w:qFormat="1"/>
+    <w:lsdException w:name="heading 2" w:uiPriority="9" w:semiHidden="1" w:unhideWhenUsed="1" w:qFormat="1"/>
+    <w:lsdException w:name="heading 3" w:uiPriority="9" w:semiHidden="1" w:unhideWhenUsed="1" w:qFormat="1"/>
+    <w:lsdException w:name="heading 4" w:uiPriority="9" w:semiHidden="1" w:unhideWhenUsed="1" w:qFormat="1"/>
+    <w:lsdException w:name="heading 5" w:uiPriority="9" w:semiHidden="1" w:unhideWhenUsed="1" w:qFormat="1"/>
+    <w:lsdException w:name="heading 6" w:uiPriority="9" w:semiHidden="1" w:unhideWhenUsed="1" w:qFormat="1"/>
+    <w:lsdException w:name="heading 7" w:uiPriority="9" w:semiHidden="1" w:unhideWhenUsed="1" w:qFormat="1"/>
+    <w:lsdException w:name="heading 8" w:uiPriority="9" w:semiHidden="1" w:unhideWhenUsed="1" w:qFormat="1"/>
+    <w:lsdException w:name="heading 9" w:uiPriority="9" w:semiHidden="1" w:unhideWhenUsed="1" w:qFormat="1"/>
     <w:lsdException w:name="index 1" w:semiHidden="1" w:unhideWhenUsed="1"/>
     <w:lsdException w:name="index 2" w:semiHidden="1" w:unhideWhenUsed="1"/>
     <w:lsdException w:name="index 3" w:semiHidden="1" w:unhideWhenUsed="1"/>
@@ -198,22 +1414,22 @@
     <w:lsdException w:name="index 7" w:semiHidden="1" w:unhideWhenUsed="1"/>
     <w:lsdException w:name="index 8" w:semiHidden="1" w:unhideWhenUsed="1"/>
     <w:lsdException w:name="index 9" w:semiHidden="1" w:unhideWhenUsed="1"/>
-    <w:lsdException w:name="toc 1" w:semiHidden="1" w:uiPriority="39" w:unhideWhenUsed="1"/>
-    <w:lsdException w:name="toc 2" w:semiHidden="1" w:uiPriority="39" w:unhideWhenUsed="1"/>
-    <w:lsdException w:name="toc 3" w:semiHidden="1" w:uiPriority="39" w:unhideWhenUsed="1"/>
-    <w:lsdException w:name="toc 4" w:semiHidden="1" w:uiPriority="39" w:unhideWhenUsed="1"/>
-    <w:lsdException w:name="toc 5" w:semiHidden="1" w:uiPriority="39" w:unhideWhenUsed="1"/>
-    <w:lsdException w:name="toc 6" w:semiHidden="1" w:uiPriority="39" w:unhideWhenUsed="1"/>
-    <w:lsdException w:name="toc 7" w:semiHidden="1" w:uiPriority="39" w:unhideWhenUsed="1"/>
-    <w:lsdException w:name="toc 8" w:semiHidden="1" w:uiPriority="39" w:unhideWhenUsed="1"/>
-    <w:lsdException w:name="toc 9" w:semiHidden="1" w:uiPriority="39" w:unhideWhenUsed="1"/>
+    <w:lsdException w:name="toc 1" w:uiPriority="39" w:semiHidden="1" w:unhideWhenUsed="1"/>
+    <w:lsdException w:name="toc 2" w:uiPriority="39" w:semiHidden="1" w:unhideWhenUsed="1"/>
+    <w:lsdException w:name="toc 3" w:uiPriority="39" w:semiHidden="1" w:unhideWhenUsed="1"/>
+    <w:lsdException w:name="toc 4" w:uiPriority="39" w:semiHidden="1" w:unhideWhenUsed="1"/>
+    <w:lsdException w:name="toc 5" w:uiPriority="39" w:semiHidden="1" w:unhideWhenUsed="1"/>
+    <w:lsdException w:name="toc 6" w:uiPriority="39" w:semiHidden="1" w:unhideWhenUsed="1"/>
+    <w:lsdException w:name="toc 7" w:uiPriority="39" w:semiHidden="1" w:unhideWhenUsed="1"/>
+    <w:lsdException w:name="toc 8" w:uiPriority="39" w:semiHidden="1" w:unhideWhenUsed="1"/>
+    <w:lsdException w:name="toc 9" w:uiPriority="39" w:semiHidden="1" w:unhideWhenUsed="1"/>
     <w:lsdException w:name="Normal Indent" w:semiHidden="1" w:unhideWhenUsed="1"/>
     <w:lsdException w:name="footnote text" w:semiHidden="1" w:unhideWhenUsed="1"/>
     <w:lsdException w:name="annotation text" w:semiHidden="1" w:unhideWhenUsed="1"/>
     <w:lsdException w:name="header" w:semiHidden="1" w:unhideWhenUsed="1"/>
     <w:lsdException w:name="footer" w:semiHidden="1" w:unhideWhenUsed="1"/>
     <w:lsdException w:name="index heading" w:semiHidden="1" w:unhideWhenUsed="1"/>
-    <w:lsdException w:name="caption" w:semiHidden="1" w:uiPriority="35" w:unhideWhenUsed="1" w:qFormat="1"/>
+    <w:lsdException w:name="caption" w:uiPriority="35" w:semiHidden="1" w:unhideWhenUsed="1" w:qFormat="1"/>
     <w:lsdException w:name="table of figures" w:semiHidden="1" w:unhideWhenUsed="1"/>
     <w:lsdException w:name="envelope address" w:semiHidden="1" w:unhideWhenUsed="1"/>
     <w:lsdException w:name="envelope return" w:semiHidden="1" w:unhideWhenUsed="1"/>
@@ -244,7 +1460,7 @@
     <w:lsdException w:name="Title" w:uiPriority="10" w:qFormat="1"/>
     <w:lsdException w:name="Closing" w:semiHidden="1" w:unhideWhenUsed="1"/>
     <w:lsdException w:name="Signature" w:semiHidden="1" w:unhideWhenUsed="1"/>
-    <w:lsdException w:name="Default Paragraph Font" w:semiHidden="1" w:uiPriority="1" w:unhideWhenUsed="1"/>
+    <w:lsdException w:name="Default Paragraph Font" w:uiPriority="1" w:semiHidden="1" w:unhideWhenUsed="1"/>
     <w:lsdException w:name="Body Text" w:semiHidden="1" w:unhideWhenUsed="1"/>
     <w:lsdException w:name="Body Text Indent" w:semiHidden="1" w:unhideWhenUsed="1"/>
     <w:lsdException w:name="List Continue" w:semiHidden="1" w:unhideWhenUsed="1"/>
@@ -444,8 +1660,8 @@
     <w:lsdException w:name="Subtle Reference" w:uiPriority="31" w:qFormat="1"/>
     <w:lsdException w:name="Intense Reference" w:uiPriority="32" w:qFormat="1"/>
     <w:lsdException w:name="Book Title" w:uiPriority="33" w:qFormat="1"/>
-    <w:lsdException w:name="Bibliography" w:semiHidden="1" w:uiPriority="37" w:unhideWhenUsed="1"/>
-    <w:lsdException w:name="TOC Heading" w:semiHidden="1" w:uiPriority="39" w:unhideWhenUsed="1" w:qFormat="1"/>
+    <w:lsdException w:name="Bibliography" w:uiPriority="37" w:semiHidden="1" w:unhideWhenUsed="1"/>
+    <w:lsdException w:name="TOC Heading" w:uiPriority="39" w:semiHidden="1" w:unhideWhenUsed="1" w:qFormat="1"/>
     <w:lsdException w:name="Plain Table 1" w:uiPriority="41"/>
     <w:lsdException w:name="Plain Table 2" w:uiPriority="42"/>
     <w:lsdException w:name="Plain Table 3" w:uiPriority="43"/>
@@ -551,15 +1767,142 @@
     <w:lsdException w:name="List Table 6 Colorful Accent 6" w:uiPriority="51"/>
     <w:lsdException w:name="List Table 7 Colorful Accent 6" w:uiPriority="52"/>
   </w:latentStyles>
-  <w:style w:type="paragraph" w:default="1" w:styleId="Normal">
+  <w:style w:type="paragraph" w:styleId="Normal" w:default="1">
     <w:name w:val="Normal"/>
     <w:qFormat/>
+    <w:pPr>
+      <w:widowControl/>
+      <w:bidi w:val="0"/>
+      <w:spacing w:lineRule="auto" w:line="259" w:before="0" w:after="160"/>
+      <w:jc w:val="left"/>
+    </w:pPr>
+    <w:rPr>
+      <w:rFonts w:ascii="Calibri" w:hAnsi="Calibri" w:eastAsia="Calibri" w:cs="" w:asciiTheme="minorHAnsi" w:cstheme="minorBidi" w:eastAsiaTheme="minorHAnsi" w:hAnsiTheme="minorHAnsi"/>
+      <w:color w:val="auto"/>
+      <w:kern w:val="0"/>
+      <w:sz w:val="22"/>
+      <w:szCs w:val="22"/>
+      <w:lang w:val="fr-FR" w:eastAsia="en-US" w:bidi="ar-SA"/>
+    </w:rPr>
   </w:style>
-  <w:style w:type="character" w:default="1" w:styleId="Policepardfaut">
+  <w:style w:type="character" w:styleId="DefaultParagraphFont" w:default="1">
     <w:name w:val="Default Paragraph Font"/>
     <w:uiPriority w:val="1"/>
     <w:semiHidden/>
     <w:unhideWhenUsed/>
+    <w:qFormat/>
+    <w:rPr/>
+  </w:style>
+  <w:style w:type="character" w:styleId="LienInternet">
+    <w:name w:val="Lien Internet"/>
+    <w:basedOn w:val="DefaultParagraphFont"/>
+    <w:uiPriority w:val="99"/>
+    <w:semiHidden/>
+    <w:unhideWhenUsed/>
+    <w:rsid w:val="000e0328"/>
+    <w:rPr>
+      <w:color w:val="0000FF"/>
+      <w:u w:val="single"/>
+    </w:rPr>
+  </w:style>
+  <w:style w:type="character" w:styleId="ListLabel1">
+    <w:name w:val="ListLabel 1"/>
+    <w:qFormat/>
+    <w:rPr>
+      <w:rFonts w:cs="Courier New"/>
+    </w:rPr>
+  </w:style>
+  <w:style w:type="character" w:styleId="ListLabel2">
+    <w:name w:val="ListLabel 2"/>
+    <w:qFormat/>
+    <w:rPr>
+      <w:rFonts w:cs="Courier New"/>
+    </w:rPr>
+  </w:style>
+  <w:style w:type="character" w:styleId="ListLabel3">
+    <w:name w:val="ListLabel 3"/>
+    <w:qFormat/>
+    <w:rPr>
+      <w:rFonts w:cs="Courier New"/>
+    </w:rPr>
+  </w:style>
+  <w:style w:type="character" w:styleId="ListLabel4">
+    <w:name w:val="ListLabel 4"/>
+    <w:qFormat/>
+    <w:rPr/>
+  </w:style>
+  <w:style w:type="paragraph" w:styleId="Titre">
+    <w:name w:val="Titre"/>
+    <w:basedOn w:val="Normal"/>
+    <w:next w:val="Corpsdetexte"/>
+    <w:qFormat/>
+    <w:pPr>
+      <w:keepNext w:val="true"/>
+      <w:spacing w:before="240" w:after="120"/>
+    </w:pPr>
+    <w:rPr>
+      <w:rFonts w:ascii="Liberation Sans" w:hAnsi="Liberation Sans" w:eastAsia="Bitstream Vera Sans" w:cs="Bitstream Vera Sans"/>
+      <w:sz w:val="28"/>
+      <w:szCs w:val="28"/>
+    </w:rPr>
+  </w:style>
+  <w:style w:type="paragraph" w:styleId="Corpsdetexte">
+    <w:name w:val="Body Text"/>
+    <w:basedOn w:val="Normal"/>
+    <w:pPr>
+      <w:spacing w:lineRule="auto" w:line="276" w:before="0" w:after="140"/>
+    </w:pPr>
+    <w:rPr/>
+  </w:style>
+  <w:style w:type="paragraph" w:styleId="Liste">
+    <w:name w:val="List"/>
+    <w:basedOn w:val="Corpsdetexte"/>
+    <w:pPr/>
+    <w:rPr/>
+  </w:style>
+  <w:style w:type="paragraph" w:styleId="Lgende">
+    <w:name w:val="Caption"/>
+    <w:basedOn w:val="Normal"/>
+    <w:qFormat/>
+    <w:pPr>
+      <w:suppressLineNumbers/>
+      <w:spacing w:before="120" w:after="120"/>
+    </w:pPr>
+    <w:rPr>
+      <w:i/>
+      <w:iCs/>
+      <w:sz w:val="24"/>
+      <w:szCs w:val="24"/>
+    </w:rPr>
+  </w:style>
+  <w:style w:type="paragraph" w:styleId="Index">
+    <w:name w:val="Index"/>
+    <w:basedOn w:val="Normal"/>
+    <w:qFormat/>
+    <w:pPr>
+      <w:suppressLineNumbers/>
+    </w:pPr>
+    <w:rPr/>
+  </w:style>
+  <w:style w:type="paragraph" w:styleId="ListParagraph">
+    <w:name w:val="List Paragraph"/>
+    <w:basedOn w:val="Normal"/>
+    <w:uiPriority w:val="34"/>
+    <w:qFormat/>
+    <w:rsid w:val="009954db"/>
+    <w:pPr>
+      <w:spacing w:before="0" w:after="160"/>
+      <w:ind w:left="720" w:hanging="0"/>
+      <w:contextualSpacing/>
+    </w:pPr>
+    <w:rPr/>
+  </w:style>
+  <w:style w:type="numbering" w:styleId="NoList" w:default="1">
+    <w:name w:val="No List"/>
+    <w:uiPriority w:val="99"/>
+    <w:semiHidden/>
+    <w:unhideWhenUsed/>
+    <w:qFormat/>
   </w:style>
   <w:style w:type="table" w:default="1" w:styleId="TableauNormal">
     <w:name w:val="Normal Table"/>
@@ -576,53 +1919,24 @@
       </w:tblCellMar>
     </w:tblPr>
   </w:style>
-  <w:style w:type="numbering" w:default="1" w:styleId="Aucuneliste">
-    <w:name w:val="No List"/>
-    <w:uiPriority w:val="99"/>
-    <w:semiHidden/>
-    <w:unhideWhenUsed/>
-  </w:style>
   <w:style w:type="table" w:styleId="Grilledutableau">
     <w:name w:val="Table Grid"/>
     <w:basedOn w:val="TableauNormal"/>
     <w:uiPriority w:val="39"/>
-    <w:rsid w:val="009F07F4"/>
+    <w:rsid w:val="009f07f4"/>
     <w:pPr>
       <w:spacing w:after="0" w:line="240" w:lineRule="auto"/>
     </w:pPr>
     <w:tblPr>
       <w:tblBorders>
-        <w:top w:val="single" w:sz="4" w:space="0" w:color="auto"/>
-        <w:left w:val="single" w:sz="4" w:space="0" w:color="auto"/>
-        <w:bottom w:val="single" w:sz="4" w:space="0" w:color="auto"/>
-        <w:right w:val="single" w:sz="4" w:space="0" w:color="auto"/>
-        <w:insideH w:val="single" w:sz="4" w:space="0" w:color="auto"/>
-        <w:insideV w:val="single" w:sz="4" w:space="0" w:color="auto"/>
+        <w:top w:val="single" w:color="auto" w:sz="4" w:space="0"/>
+        <w:left w:val="single" w:color="auto" w:sz="4" w:space="0"/>
+        <w:bottom w:val="single" w:color="auto" w:sz="4" w:space="0"/>
+        <w:right w:val="single" w:color="auto" w:sz="4" w:space="0"/>
+        <w:insideH w:val="single" w:color="auto" w:sz="4" w:space="0"/>
+        <w:insideV w:val="single" w:color="auto" w:sz="4" w:space="0"/>
       </w:tblBorders>
     </w:tblPr>
-  </w:style>
-  <w:style w:type="paragraph" w:styleId="Paragraphedeliste">
-    <w:name w:val="List Paragraph"/>
-    <w:basedOn w:val="Normal"/>
-    <w:uiPriority w:val="34"/>
-    <w:qFormat/>
-    <w:rsid w:val="009954DB"/>
-    <w:pPr>
-      <w:ind w:left="720"/>
-      <w:contextualSpacing/>
-    </w:pPr>
-  </w:style>
-  <w:style w:type="character" w:styleId="Lienhypertexte">
-    <w:name w:val="Hyperlink"/>
-    <w:basedOn w:val="Policepardfaut"/>
-    <w:uiPriority w:val="99"/>
-    <w:semiHidden/>
-    <w:unhideWhenUsed/>
-    <w:rsid w:val="000E0328"/>
-    <w:rPr>
-      <w:color w:val="0000FF"/>
-      <w:u w:val="single"/>
-    </w:rPr>
   </w:style>
 </w:styles>
 </file>

</xml_diff>